<commit_message>
Edited with Bill's suggestions
</commit_message>
<xml_diff>
--- a/Claim Letter notes.docx
+++ b/Claim Letter notes.docx
@@ -1,6 +1,6 @@
 
 <file path=word/document.xml><?xml version="1.0" encoding="utf-8"?>
-<w:document xmlns:wpc="http://schemas.microsoft.com/office/word/2010/wordprocessingCanvas" xmlns:mc="http://schemas.openxmlformats.org/markup-compatibility/2006" xmlns:o="urn:schemas-microsoft-com:office:office" xmlns:r="http://schemas.openxmlformats.org/officeDocument/2006/relationships" xmlns:m="http://schemas.openxmlformats.org/officeDocument/2006/math" xmlns:v="urn:schemas-microsoft-com:vml" xmlns:wp14="http://schemas.microsoft.com/office/word/2010/wordprocessingDrawing" xmlns:wp="http://schemas.openxmlformats.org/drawingml/2006/wordprocessingDrawing" xmlns:w10="urn:schemas-microsoft-com:office:word" xmlns:w="http://schemas.openxmlformats.org/wordprocessingml/2006/main" xmlns:w14="http://schemas.microsoft.com/office/word/2010/wordml" xmlns:w15="http://schemas.microsoft.com/office/word/2012/wordml" xmlns:wpg="http://schemas.microsoft.com/office/word/2010/wordprocessingGroup" xmlns:wpi="http://schemas.microsoft.com/office/word/2010/wordprocessingInk" xmlns:wne="http://schemas.microsoft.com/office/word/2006/wordml" xmlns:wps="http://schemas.microsoft.com/office/word/2010/wordprocessingShape" mc:Ignorable="w14 w15 wp14">
+<w:document xmlns:wpc="http://schemas.microsoft.com/office/word/2010/wordprocessingCanvas" xmlns:cx="http://schemas.microsoft.com/office/drawing/2014/chartex" xmlns:mc="http://schemas.openxmlformats.org/markup-compatibility/2006" xmlns:o="urn:schemas-microsoft-com:office:office" xmlns:r="http://schemas.openxmlformats.org/officeDocument/2006/relationships" xmlns:m="http://schemas.openxmlformats.org/officeDocument/2006/math" xmlns:v="urn:schemas-microsoft-com:vml" xmlns:wp14="http://schemas.microsoft.com/office/word/2010/wordprocessingDrawing" xmlns:wp="http://schemas.openxmlformats.org/drawingml/2006/wordprocessingDrawing" xmlns:w10="urn:schemas-microsoft-com:office:word" xmlns:w="http://schemas.openxmlformats.org/wordprocessingml/2006/main" xmlns:w14="http://schemas.microsoft.com/office/word/2010/wordml" xmlns:w15="http://schemas.microsoft.com/office/word/2012/wordml" xmlns:w16se="http://schemas.microsoft.com/office/word/2015/wordml/symex" xmlns:wpg="http://schemas.microsoft.com/office/word/2010/wordprocessingGroup" xmlns:wpi="http://schemas.microsoft.com/office/word/2010/wordprocessingInk" xmlns:wne="http://schemas.microsoft.com/office/word/2006/wordml" xmlns:wps="http://schemas.microsoft.com/office/word/2010/wordprocessingShape" mc:Ignorable="w14 w15 w16se wp14">
   <w:body>
     <w:p>
       <w:pPr>
@@ -286,16 +286,25 @@
     <w:p/>
     <w:p>
       <w:r>
-        <w:t xml:space="preserve">You company has a reputation for making </w:t>
+        <w:t>You</w:t>
+      </w:r>
+      <w:r>
+        <w:t>r</w:t>
+      </w:r>
+      <w:r>
+        <w:t xml:space="preserve"> company has a reputation for making </w:t>
       </w:r>
       <w:r>
         <w:t>quality computers at a reasonable price</w:t>
       </w:r>
       <w:r>
-        <w:t xml:space="preserve"> with an excellent customer service</w:t>
-      </w:r>
-      <w:r>
-        <w:t xml:space="preserve">. Over the years I have purchased three </w:t>
+        <w:t xml:space="preserve"> with excellent customer service</w:t>
+      </w:r>
+      <w:r>
+        <w:t>. Over the years, I</w:t>
+      </w:r>
+      <w:r>
+        <w:t xml:space="preserve"> purchased three </w:t>
       </w:r>
       <w:r>
         <w:t xml:space="preserve">Acme </w:t>
@@ -304,7 +313,19 @@
         <w:t>computer systems</w:t>
       </w:r>
       <w:r>
-        <w:t xml:space="preserve"> and have been very pleased them.</w:t>
+        <w:t xml:space="preserve"> and</w:t>
+      </w:r>
+      <w:r>
+        <w:t xml:space="preserve"> I</w:t>
+      </w:r>
+      <w:r>
+        <w:t xml:space="preserve"> </w:t>
+      </w:r>
+      <w:r>
+        <w:t>have been very pleased them</w:t>
+      </w:r>
+      <w:r>
+        <w:t>.</w:t>
       </w:r>
       <w:r>
         <w:t xml:space="preserve"> I pre-ordered the </w:t>
@@ -316,7 +337,11 @@
         <w:t xml:space="preserve"> before it came out.</w:t>
       </w:r>
       <w:r>
-        <w:t xml:space="preserve"> After receiving the Acme Graphical 310 I was extremely pleased with its performance. What I did not expect was for it to catch on fire after 6 days of use. </w:t>
+        <w:t xml:space="preserve"> After receiving the Acme Graphical 310 I was extremely </w:t>
+      </w:r>
+      <w:r>
+        <w:lastRenderedPageBreak/>
+        <w:t xml:space="preserve">pleased with its performance. What I did not expect was for it to catch on fire after 6 days of use. </w:t>
       </w:r>
     </w:p>
     <w:p/>
@@ -331,15 +356,52 @@
         <w:t>th</w:t>
       </w:r>
       <w:r>
-        <w:t xml:space="preserve"> I received the Acme Graphical 310 and I set it up </w:t>
-      </w:r>
-      <w:r>
-        <w:t>using</w:t>
-      </w:r>
-      <w:bookmarkStart w:id="0" w:name="_GoBack"/>
-      <w:bookmarkEnd w:id="0"/>
-      <w:r>
-        <w:t xml:space="preserve"> the instructions that came with it. It was set up on my computer desk in the same location where my Acme Graphic model B had sat for many years. </w:t>
+        <w:t xml:space="preserve"> I received the Acme Graphical 310</w:t>
+      </w:r>
+      <w:r>
+        <w:t>,</w:t>
+      </w:r>
+      <w:r>
+        <w:t xml:space="preserve"> </w:t>
+      </w:r>
+      <w:r>
+        <w:t>and</w:t>
+      </w:r>
+      <w:r>
+        <w:t xml:space="preserve"> I </w:t>
+      </w:r>
+      <w:r>
+        <w:t xml:space="preserve">installed </w:t>
+      </w:r>
+      <w:r>
+        <w:t>following</w:t>
+      </w:r>
+      <w:r>
+        <w:t xml:space="preserve"> the instruction</w:t>
+      </w:r>
+      <w:r>
+        <w:t>s in the user</w:t>
+      </w:r>
+      <w:r>
+        <w:t xml:space="preserve"> manual</w:t>
+      </w:r>
+      <w:r>
+        <w:t xml:space="preserve">. </w:t>
+      </w:r>
+      <w:r>
+        <w:t>I installed it</w:t>
+      </w:r>
+      <w:r>
+        <w:t xml:space="preserve"> on my computer desk in the same location where my Acme Graphic </w:t>
+      </w:r>
+      <w:r>
+        <w:t>Model</w:t>
+      </w:r>
+      <w:r>
+        <w:t xml:space="preserve"> B had sat for many years. </w:t>
+      </w:r>
+      <w:r>
+        <w:t>The new computer had much better graphics and load times and significantly larger and faster storage.</w:t>
       </w:r>
     </w:p>
     <w:p/>
@@ -354,10 +416,67 @@
         <w:t>th</w:t>
       </w:r>
       <w:r>
-        <w:t xml:space="preserve"> while playing a computer game I started smelling smoke. I noticed it was coming out of the computer.  I shut down the computer and unplugged it.  I went to get my fire extinguisher just in case and upon my return it was on fire.  I quickly put out the fire.  </w:t>
-      </w:r>
-      <w:r>
-        <w:t xml:space="preserve">Luckily other than the computer, the only thing damaged was the </w:t>
+        <w:t xml:space="preserve"> while playing a computer </w:t>
+      </w:r>
+      <w:r>
+        <w:t>game</w:t>
+      </w:r>
+      <w:r>
+        <w:t>,</w:t>
+      </w:r>
+      <w:r>
+        <w:t xml:space="preserve"> I</w:t>
+      </w:r>
+      <w:r>
+        <w:t xml:space="preserve"> started smelling smoke. I noticed it was coming out of the computer.  I shut down the computer and unplugged it.  I went </w:t>
+      </w:r>
+      <w:r>
+        <w:t>and got</w:t>
+      </w:r>
+      <w:r>
+        <w:t xml:space="preserve"> my fire e</w:t>
+      </w:r>
+      <w:r>
+        <w:t>xtinguisher.</w:t>
+      </w:r>
+      <w:r>
+        <w:t xml:space="preserve"> </w:t>
+      </w:r>
+      <w:r>
+        <w:t>U</w:t>
+      </w:r>
+      <w:r>
+        <w:t xml:space="preserve">pon my </w:t>
+      </w:r>
+      <w:r>
+        <w:t>return the computer</w:t>
+      </w:r>
+      <w:r>
+        <w:t xml:space="preserve"> was on fire.  I quickly put out the fire</w:t>
+      </w:r>
+      <w:r>
+        <w:t xml:space="preserve">.  </w:t>
+      </w:r>
+      <w:r>
+        <w:t>Luckily</w:t>
+      </w:r>
+      <w:r>
+        <w:t>,</w:t>
+      </w:r>
+      <w:r>
+        <w:t xml:space="preserve"> other</w:t>
+      </w:r>
+      <w:r>
+        <w:t xml:space="preserve"> than the computer, the only damage</w:t>
+      </w:r>
+      <w:r>
+        <w:t xml:space="preserve"> was </w:t>
+      </w:r>
+      <w:r>
+        <w:t xml:space="preserve">to </w:t>
+      </w:r>
+      <w:r>
+        <w:t xml:space="preserve">the </w:t>
       </w:r>
       <w:r>
         <w:t>computer desk.</w:t>
@@ -375,13 +494,34 @@
         <w:t>th</w:t>
       </w:r>
       <w:r>
-        <w:t xml:space="preserve"> I contacted Acme Computer Service Department by phone and was told to get quotes on replacing or repairing the desk. I was then to send a letter to your Service Department with the claim number 453219 explaining what happened along with the quotes. </w:t>
+        <w:t xml:space="preserve"> I contacted Acme Computer Service Department by phone</w:t>
+      </w:r>
+      <w:r>
+        <w:t xml:space="preserve"> and spoke to Amy Schuler. Amy instructed me</w:t>
+      </w:r>
+      <w:r>
+        <w:t xml:space="preserve"> to get quotes on replacing or repairing the desk. </w:t>
       </w:r>
       <w:r>
         <w:t xml:space="preserve">I was also instructed to return the computer when I received a prepaid label for shipping from </w:t>
       </w:r>
       <w:r>
         <w:t>your company.</w:t>
+      </w:r>
+      <w:r>
+        <w:t xml:space="preserve"> </w:t>
+      </w:r>
+      <w:r>
+        <w:t>I wa</w:t>
+      </w:r>
+      <w:r>
+        <w:t>s to</w:t>
+      </w:r>
+      <w:r>
+        <w:t xml:space="preserve">ld to send this </w:t>
+      </w:r>
+      <w:r>
+        <w:t>letter to your Service Department with the claim number 453219 explaining what happened along with the quotes.</w:t>
       </w:r>
     </w:p>
     <w:p/>
@@ -408,7 +548,11 @@
         <w:t>emailing</w:t>
       </w:r>
       <w:r>
-        <w:t xml:space="preserve"> them photos of the damage to my desk I received a quote of $125.00 for the repair. I also went to Jamie’</w:t>
+        <w:t xml:space="preserve"> them photos of the damage to my desk I received a quote </w:t>
+      </w:r>
+      <w:r>
+        <w:lastRenderedPageBreak/>
+        <w:t>of $125.00 for the repair. I also went to Jamie’</w:t>
       </w:r>
       <w:r>
         <w:t>s R</w:t>
@@ -422,99 +566,79 @@
     </w:p>
     <w:p/>
     <w:p>
-      <w:r>
-        <w:t xml:space="preserve">I am asking to be </w:t>
-      </w:r>
-      <w:r>
-        <w:t>reimbursed</w:t>
-      </w:r>
-      <w:r>
-        <w:t xml:space="preserve"> for my cost related to the computer catching on fire and for</w:t>
-      </w:r>
-      <w:r>
-        <w:t xml:space="preserve"> a replacement of the computer. </w:t>
-      </w:r>
-      <w:r>
-        <w:t xml:space="preserve">While a computer breaking down is an expected </w:t>
-      </w:r>
-      <w:r>
-        <w:t xml:space="preserve">possible </w:t>
-      </w:r>
-      <w:r>
-        <w:t xml:space="preserve">outcome, </w:t>
-      </w:r>
+      <w:bookmarkStart w:id="0" w:name="_GoBack"/>
+      <w:bookmarkEnd w:id="0"/>
+    </w:p>
+    <w:p>
+      <w:r>
+        <w:t>I am asking to be reimbursed for my direct cost related to the computer catching on fire.</w:t>
+      </w:r>
+      <w:r>
+        <w:t xml:space="preserve"> </w:t>
+      </w:r>
+      <w:r>
+        <w:t>While a computer breaking down is an expected possible outcome, catching on fire is not.</w:t>
+      </w:r>
+      <w:r>
+        <w:t xml:space="preserve"> As per my conversation with </w:t>
+      </w:r>
+      <w:r>
+        <w:t>Amy Schuler</w:t>
+      </w:r>
+      <w:r>
+        <w:t xml:space="preserve"> I am looking for one of two possible scenarios for reimbursements.  The first </w:t>
+      </w:r>
+      <w:r>
+        <w:t xml:space="preserve">scenario would be to be shipped your Acme Graphical 340 computer.  This model computer is listed as costing $150.00 more than the one that burned up. By being a more expensive model I would consider this fair compensating me for all my claims. The second scenario would be for you to refund me the purchase price of damaged computer which was $1,475.87 along with $100.00 for the damaged desk for a total of $1,575.87. </w:t>
+      </w:r>
+    </w:p>
+    <w:p/>
+    <w:p>
+      <w:r>
+        <w:t xml:space="preserve">I </w:t>
+      </w:r>
+      <w:r>
+        <w:t>expect your</w:t>
+      </w:r>
+      <w:r>
+        <w:t xml:space="preserve"> customer service representative</w:t>
+      </w:r>
+      <w:r>
+        <w:t xml:space="preserve"> </w:t>
+      </w:r>
+      <w:r>
+        <w:t>will be contacting me quickly with which option you wish to proceed with</w:t>
+      </w:r>
+      <w:r>
+        <w:t>.</w:t>
+      </w:r>
+      <w:r>
+        <w:t xml:space="preserve"> As soon as I hear from your customer service representative I will be shipping back the damaged computer with your pre-paid shipping label.</w:t>
+      </w:r>
+      <w:r>
+        <w:t xml:space="preserve"> Plea</w:t>
+      </w:r>
+      <w:r>
+        <w:t>se contact me by phone or email as</w:t>
+      </w:r>
+      <w:r>
+        <w:t xml:space="preserve"> I wish to have th</w:t>
+      </w:r>
+      <w:r>
+        <w:t>is</w:t>
+      </w:r>
+      <w:r>
+        <w:t xml:space="preserve"> resolved by the end of the month.</w:t>
+      </w:r>
+      <w:r>
+        <w:t xml:space="preserve"> </w:t>
+      </w:r>
+    </w:p>
+    <w:p/>
+    <w:p/>
+    <w:p>
       <w:r>
         <w:lastRenderedPageBreak/>
-        <w:t xml:space="preserve">catching on fire is not. </w:t>
-      </w:r>
-      <w:r>
-        <w:t>As the Acme Graphical 310 is a new model, I am leery of getting the exact same mode since the cause of the fire is unknown. To that end I would prefer to have the replacement computer be Acme Graphical 340</w:t>
-      </w:r>
-      <w:r>
-        <w:t xml:space="preserve"> which has been out for 6 months</w:t>
-      </w:r>
-      <w:r>
-        <w:t>.  As this computer is $150.00 more I would take that as compensation for the damage to my desk.  The other acceptable choice would be a refund of my purchase price of the computer</w:t>
-      </w:r>
-      <w:r>
-        <w:t xml:space="preserve"> </w:t>
-      </w:r>
-      <w:r>
-        <w:t>(</w:t>
-      </w:r>
-      <w:r>
-        <w:t>$1.475.87</w:t>
-      </w:r>
-      <w:r>
-        <w:t>)</w:t>
-      </w:r>
-      <w:r>
-        <w:t xml:space="preserve"> and $100.00 to compensate me for the damage </w:t>
-      </w:r>
-      <w:r>
-        <w:t>to my</w:t>
-      </w:r>
-      <w:r>
-        <w:t xml:space="preserve"> desk.</w:t>
-      </w:r>
-    </w:p>
-    <w:p/>
-    <w:p>
-      <w:r>
-        <w:t xml:space="preserve">Upon getting the prepaid shipping label I shall be returning the damaged computer. I </w:t>
-      </w:r>
-      <w:r>
-        <w:t>expect your</w:t>
-      </w:r>
-      <w:r>
-        <w:t xml:space="preserve"> customer service representative</w:t>
-      </w:r>
-      <w:r>
-        <w:t xml:space="preserve"> </w:t>
-      </w:r>
-      <w:r>
-        <w:t>will be contacting me quickly with which option you wish to proceed with</w:t>
-      </w:r>
-      <w:r>
-        <w:t>. Plea</w:t>
-      </w:r>
-      <w:r>
-        <w:t>se contact me by phone or email as</w:t>
-      </w:r>
-      <w:r>
-        <w:t xml:space="preserve"> I wish to have th</w:t>
-      </w:r>
-      <w:r>
-        <w:t>is</w:t>
-      </w:r>
-      <w:r>
-        <w:t xml:space="preserve"> resolved by the end of the month.</w:t>
-      </w:r>
-    </w:p>
-    <w:p/>
-    <w:p/>
-    <w:p>
-      <w:r>
         <w:t>Sincerely,</w:t>
       </w:r>
     </w:p>
@@ -557,7 +681,7 @@
 </file>
 
 <file path=word/numbering.xml><?xml version="1.0" encoding="utf-8"?>
-<w:numbering xmlns:wpc="http://schemas.microsoft.com/office/word/2010/wordprocessingCanvas" xmlns:mc="http://schemas.openxmlformats.org/markup-compatibility/2006" xmlns:o="urn:schemas-microsoft-com:office:office" xmlns:r="http://schemas.openxmlformats.org/officeDocument/2006/relationships" xmlns:m="http://schemas.openxmlformats.org/officeDocument/2006/math" xmlns:v="urn:schemas-microsoft-com:vml" xmlns:wp14="http://schemas.microsoft.com/office/word/2010/wordprocessingDrawing" xmlns:wp="http://schemas.openxmlformats.org/drawingml/2006/wordprocessingDrawing" xmlns:w10="urn:schemas-microsoft-com:office:word" xmlns:w="http://schemas.openxmlformats.org/wordprocessingml/2006/main" xmlns:w14="http://schemas.microsoft.com/office/word/2010/wordml" xmlns:w15="http://schemas.microsoft.com/office/word/2012/wordml" xmlns:wpg="http://schemas.microsoft.com/office/word/2010/wordprocessingGroup" xmlns:wpi="http://schemas.microsoft.com/office/word/2010/wordprocessingInk" xmlns:wne="http://schemas.microsoft.com/office/word/2006/wordml" xmlns:wps="http://schemas.microsoft.com/office/word/2010/wordprocessingShape" mc:Ignorable="w14 w15 wp14">
+<w:numbering xmlns:wpc="http://schemas.microsoft.com/office/word/2010/wordprocessingCanvas" xmlns:cx="http://schemas.microsoft.com/office/drawing/2014/chartex" xmlns:mc="http://schemas.openxmlformats.org/markup-compatibility/2006" xmlns:o="urn:schemas-microsoft-com:office:office" xmlns:r="http://schemas.openxmlformats.org/officeDocument/2006/relationships" xmlns:m="http://schemas.openxmlformats.org/officeDocument/2006/math" xmlns:v="urn:schemas-microsoft-com:vml" xmlns:wp14="http://schemas.microsoft.com/office/word/2010/wordprocessingDrawing" xmlns:wp="http://schemas.openxmlformats.org/drawingml/2006/wordprocessingDrawing" xmlns:w10="urn:schemas-microsoft-com:office:word" xmlns:w="http://schemas.openxmlformats.org/wordprocessingml/2006/main" xmlns:w14="http://schemas.microsoft.com/office/word/2010/wordml" xmlns:w15="http://schemas.microsoft.com/office/word/2012/wordml" xmlns:w16se="http://schemas.microsoft.com/office/word/2015/wordml/symex" xmlns:wpg="http://schemas.microsoft.com/office/word/2010/wordprocessingGroup" xmlns:wpi="http://schemas.microsoft.com/office/word/2010/wordprocessingInk" xmlns:wne="http://schemas.microsoft.com/office/word/2006/wordml" xmlns:wps="http://schemas.microsoft.com/office/word/2010/wordprocessingShape" mc:Ignorable="w14 w15 w16se wp14">
   <w:abstractNum w:abstractNumId="0" w15:restartNumberingAfterBreak="0">
     <w:nsid w:val="04973B8E"/>
     <w:multiLevelType w:val="hybridMultilevel"/>
@@ -1553,7 +1677,7 @@
 </file>
 
 <file path=word/styles.xml><?xml version="1.0" encoding="utf-8"?>
-<w:styles xmlns:mc="http://schemas.openxmlformats.org/markup-compatibility/2006" xmlns:r="http://schemas.openxmlformats.org/officeDocument/2006/relationships" xmlns:w="http://schemas.openxmlformats.org/wordprocessingml/2006/main" xmlns:w14="http://schemas.microsoft.com/office/word/2010/wordml" xmlns:w15="http://schemas.microsoft.com/office/word/2012/wordml" mc:Ignorable="w14 w15">
+<w:styles xmlns:mc="http://schemas.openxmlformats.org/markup-compatibility/2006" xmlns:r="http://schemas.openxmlformats.org/officeDocument/2006/relationships" xmlns:w="http://schemas.openxmlformats.org/wordprocessingml/2006/main" xmlns:w14="http://schemas.microsoft.com/office/word/2010/wordml" xmlns:w15="http://schemas.microsoft.com/office/word/2012/wordml" xmlns:w16se="http://schemas.microsoft.com/office/word/2015/wordml/symex" mc:Ignorable="w14 w15 w16se">
   <w:docDefaults>
     <w:rPrDefault>
       <w:rPr>
@@ -1957,7 +2081,6 @@
   <w:style w:type="character" w:default="1" w:styleId="DefaultParagraphFont">
     <w:name w:val="Default Paragraph Font"/>
     <w:uiPriority w:val="1"/>
-    <w:semiHidden/>
     <w:unhideWhenUsed/>
   </w:style>
   <w:style w:type="table" w:default="1" w:styleId="TableNormal">

</xml_diff>

<commit_message>
Adds correction to grammar
</commit_message>
<xml_diff>
--- a/Claim Letter notes.docx
+++ b/Claim Letter notes.docx
@@ -337,11 +337,7 @@
         <w:t xml:space="preserve"> before it came out.</w:t>
       </w:r>
       <w:r>
-        <w:t xml:space="preserve"> After receiving the Acme Graphical 310 I was extremely </w:t>
-      </w:r>
-      <w:r>
-        <w:lastRenderedPageBreak/>
-        <w:t xml:space="preserve">pleased with its performance. What I did not expect was for it to catch on fire after 6 days of use. </w:t>
+        <w:t xml:space="preserve"> After receiving the Acme Graphical 310 I was extremely pleased with its performance. What I did not expect was for it to catch on fire after 6 days of use. </w:t>
       </w:r>
     </w:p>
     <w:p/>
@@ -359,40 +355,49 @@
         <w:t xml:space="preserve"> I received the Acme Graphical 310</w:t>
       </w:r>
       <w:r>
+        <w:t xml:space="preserve">. </w:t>
+      </w:r>
+      <w:r>
+        <w:t xml:space="preserve">I </w:t>
+      </w:r>
+      <w:r>
+        <w:t xml:space="preserve">installed </w:t>
+      </w:r>
+      <w:r>
+        <w:t xml:space="preserve">the computer </w:t>
+      </w:r>
+      <w:r>
+        <w:t>following</w:t>
+      </w:r>
+      <w:r>
+        <w:t xml:space="preserve"> the instruction</w:t>
+      </w:r>
+      <w:r>
+        <w:t>s in the user</w:t>
+      </w:r>
+      <w:r>
+        <w:t xml:space="preserve"> manual</w:t>
+      </w:r>
+      <w:r>
+        <w:t xml:space="preserve">. </w:t>
+      </w:r>
+      <w:r>
+        <w:t>The computer was placed on</w:t>
+      </w:r>
+      <w:r>
+        <w:t xml:space="preserve"> my computer desk</w:t>
+      </w:r>
+      <w:r>
         <w:t>,</w:t>
       </w:r>
       <w:r>
-        <w:t xml:space="preserve"> </w:t>
-      </w:r>
-      <w:r>
-        <w:t>and</w:t>
-      </w:r>
-      <w:r>
-        <w:t xml:space="preserve"> I </w:t>
-      </w:r>
-      <w:r>
-        <w:t xml:space="preserve">installed </w:t>
-      </w:r>
-      <w:r>
-        <w:t>following</w:t>
-      </w:r>
-      <w:r>
-        <w:t xml:space="preserve"> the instruction</w:t>
-      </w:r>
-      <w:r>
-        <w:t>s in the user</w:t>
-      </w:r>
-      <w:r>
-        <w:t xml:space="preserve"> manual</w:t>
-      </w:r>
-      <w:r>
-        <w:t xml:space="preserve">. </w:t>
-      </w:r>
-      <w:r>
-        <w:t>I installed it</w:t>
-      </w:r>
-      <w:r>
-        <w:t xml:space="preserve"> on my computer desk in the same location where my Acme Graphic </w:t>
+        <w:t xml:space="preserve"> in the same location</w:t>
+      </w:r>
+      <w:r>
+        <w:t>,</w:t>
+      </w:r>
+      <w:r>
+        <w:t xml:space="preserve"> where my Acme Graphic </w:t>
       </w:r>
       <w:r>
         <w:t>Model</w:t>
@@ -401,7 +406,19 @@
         <w:t xml:space="preserve"> B had sat for many years. </w:t>
       </w:r>
       <w:r>
-        <w:t>The new computer had much better graphics and load times and significantly larger and faster storage.</w:t>
+        <w:t>The new compu</w:t>
+      </w:r>
+      <w:r>
+        <w:t>ter had much better graphics,</w:t>
+      </w:r>
+      <w:r>
+        <w:t xml:space="preserve"> load times</w:t>
+      </w:r>
+      <w:r>
+        <w:t>,</w:t>
+      </w:r>
+      <w:r>
+        <w:t xml:space="preserve"> and significantly larger and faster storage.</w:t>
       </w:r>
     </w:p>
     <w:p/>
@@ -548,29 +565,31 @@
         <w:t>emailing</w:t>
       </w:r>
       <w:r>
-        <w:t xml:space="preserve"> them photos of the damage to my desk I received a quote </w:t>
-      </w:r>
-      <w:r>
-        <w:lastRenderedPageBreak/>
-        <w:t>of $125.00 for the repair. I also went to Jamie’</w:t>
-      </w:r>
-      <w:r>
-        <w:t>s R</w:t>
-      </w:r>
-      <w:r>
-        <w:t>esale shop and found a comparable desk for $100.00.</w:t>
-      </w:r>
-      <w:r>
-        <w:t xml:space="preserve"> Enclosed are copies of the quotes along with photos of the damage to the desk and the computer.</w:t>
-      </w:r>
-    </w:p>
-    <w:p/>
-    <w:p>
+        <w:t xml:space="preserve"> them photos of the damage to my desk</w:t>
+      </w:r>
+      <w:r>
+        <w:t>,</w:t>
+      </w:r>
       <w:bookmarkStart w:id="0" w:name="_GoBack"/>
       <w:bookmarkEnd w:id="0"/>
-    </w:p>
-    <w:p>
-      <w:r>
+      <w:r>
+        <w:t xml:space="preserve"> I received a quote of $125.00 for the repair. I also went to Jamie’</w:t>
+      </w:r>
+      <w:r>
+        <w:t>s R</w:t>
+      </w:r>
+      <w:r>
+        <w:t>esale shop and found a comparable desk for $100.00.</w:t>
+      </w:r>
+      <w:r>
+        <w:t xml:space="preserve"> Enclosed are copies of the quotes along with photos of the damage to the desk and the computer.</w:t>
+      </w:r>
+    </w:p>
+    <w:p/>
+    <w:p/>
+    <w:p>
+      <w:r>
+        <w:lastRenderedPageBreak/>
         <w:t>I am asking to be reimbursed for my direct cost related to the computer catching on fire.</w:t>
       </w:r>
       <w:r>
@@ -580,13 +599,7 @@
         <w:t>While a computer breaking down is an expected possible outcome, catching on fire is not.</w:t>
       </w:r>
       <w:r>
-        <w:t xml:space="preserve"> As per my conversation with </w:t>
-      </w:r>
-      <w:r>
-        <w:t>Amy Schuler</w:t>
-      </w:r>
-      <w:r>
-        <w:t xml:space="preserve"> I am looking for one of two possible scenarios for reimbursements.  The first </w:t>
+        <w:t xml:space="preserve"> As per my conversation with Amy Schuler I am looking for one of two possible scenarios for reimbursements.  The first </w:t>
       </w:r>
       <w:r>
         <w:t xml:space="preserve">scenario would be to be shipped your Acme Graphical 340 computer.  This model computer is listed as costing $150.00 more than the one that burned up. By being a more expensive model I would consider this fair compensating me for all my claims. The second scenario would be for you to refund me the purchase price of damaged computer which was $1,475.87 along with $100.00 for the damaged desk for a total of $1,575.87. </w:t>
@@ -638,7 +651,6 @@
     <w:p/>
     <w:p>
       <w:r>
-        <w:lastRenderedPageBreak/>
         <w:t>Sincerely,</w:t>
       </w:r>
     </w:p>
@@ -2081,6 +2093,7 @@
   <w:style w:type="character" w:default="1" w:styleId="DefaultParagraphFont">
     <w:name w:val="Default Paragraph Font"/>
     <w:uiPriority w:val="1"/>
+    <w:semiHidden/>
     <w:unhideWhenUsed/>
   </w:style>
   <w:style w:type="table" w:default="1" w:styleId="TableNormal">

</xml_diff>